<commit_message>
Notes till stashing added..
</commit_message>
<xml_diff>
--- a/notes/Notes.docx
+++ b/notes/Notes.docx
@@ -1157,13 +1157,13 @@
           <wp:anchor distT="0" distB="0" distL="114300" distR="114300" simplePos="0" relativeHeight="251658240" behindDoc="0" locked="0" layoutInCell="1" allowOverlap="1">
             <wp:simplePos x="0" y="0"/>
             <wp:positionH relativeFrom="column">
-              <wp:posOffset>359410</wp:posOffset>
+              <wp:posOffset>361950</wp:posOffset>
             </wp:positionH>
             <wp:positionV relativeFrom="paragraph">
               <wp:posOffset>578485</wp:posOffset>
             </wp:positionV>
-            <wp:extent cx="5731510" cy="1619885"/>
-            <wp:effectExtent l="0" t="0" r="2540" b="0"/>
+            <wp:extent cx="4581525" cy="1294765"/>
+            <wp:effectExtent l="0" t="0" r="9525" b="635"/>
             <wp:wrapSquare wrapText="bothSides"/>
             <wp:docPr id="1" name="Picture 1"/>
             <wp:cNvGraphicFramePr>
@@ -1191,7 +1191,7 @@
                   <pic:spPr>
                     <a:xfrm>
                       <a:off x="0" y="0"/>
-                      <a:ext cx="5731510" cy="1619885"/>
+                      <a:ext cx="4581525" cy="1294765"/>
                     </a:xfrm>
                     <a:prstGeom prst="rect">
                       <a:avLst/>
@@ -1200,6 +1200,12 @@
                 </pic:pic>
               </a:graphicData>
             </a:graphic>
+            <wp14:sizeRelH relativeFrom="margin">
+              <wp14:pctWidth>0</wp14:pctWidth>
+            </wp14:sizeRelH>
+            <wp14:sizeRelV relativeFrom="margin">
+              <wp14:pctHeight>0</wp14:pctHeight>
+            </wp14:sizeRelV>
           </wp:anchor>
         </w:drawing>
       </w:r>
@@ -1392,6 +1398,40 @@
           <w:highlight w:val="cyan"/>
           <w:lang w:val="en-US"/>
         </w:rPr>
+        <w:t>To check the number of branch:</w:t>
+      </w:r>
+      <w:r>
+        <w:rPr>
+          <w:lang w:val="en-US"/>
+        </w:rPr>
+        <w:t xml:space="preserve"> </w:t>
+      </w:r>
+      <w:r>
+        <w:rPr>
+          <w:b/>
+          <w:bCs/>
+          <w:lang w:val="en-US"/>
+        </w:rPr>
+        <w:t>git branch.</w:t>
+      </w:r>
+    </w:p>
+    <w:p>
+      <w:pPr>
+        <w:pStyle w:val="ListParagraph"/>
+        <w:numPr>
+          <w:ilvl w:val="1"/>
+          <w:numId w:val="1"/>
+        </w:numPr>
+        <w:jc w:val="both"/>
+        <w:rPr>
+          <w:lang w:val="en-US"/>
+        </w:rPr>
+      </w:pPr>
+      <w:r>
+        <w:rPr>
+          <w:highlight w:val="cyan"/>
+          <w:lang w:val="en-US"/>
+        </w:rPr>
         <w:t>To switch b/w branches:</w:t>
       </w:r>
       <w:r>
@@ -1469,6 +1509,7 @@
       </w:pPr>
       <w:r>
         <w:rPr>
+          <w:highlight w:val="cyan"/>
           <w:lang w:val="en-US"/>
         </w:rPr>
         <w:t>Merging Conflict:</w:t>
@@ -1492,8 +1533,6 @@
         </w:rPr>
         <w:t>We have three option and we can choose anyone.</w:t>
       </w:r>
-      <w:bookmarkStart w:id="0" w:name="_GoBack"/>
-      <w:bookmarkEnd w:id="0"/>
     </w:p>
     <w:p>
       <w:pPr>
@@ -1506,12 +1545,13 @@
       </w:pPr>
       <w:r>
         <w:rPr>
-          <w:lang w:val="en-US"/>
+          <w:noProof/>
+          <w:lang w:eastAsia="en-IN"/>
         </w:rPr>
         <w:drawing>
           <wp:inline distT="0" distB="0" distL="0" distR="0" wp14:anchorId="1CC835D2" wp14:editId="77457392">
-            <wp:extent cx="5144218" cy="1171739"/>
-            <wp:effectExtent l="0" t="0" r="0" b="9525"/>
+            <wp:extent cx="4362450" cy="993670"/>
+            <wp:effectExtent l="0" t="0" r="0" b="0"/>
             <wp:docPr id="2" name="Picture 2"/>
             <wp:cNvGraphicFramePr>
               <a:graphicFrameLocks xmlns:a="http://schemas.openxmlformats.org/drawingml/2006/main" noChangeAspect="1"/>
@@ -1532,7 +1572,7 @@
                   <pic:spPr>
                     <a:xfrm>
                       <a:off x="0" y="0"/>
-                      <a:ext cx="5144218" cy="1171739"/>
+                      <a:ext cx="4387725" cy="999427"/>
                     </a:xfrm>
                     <a:prstGeom prst="rect">
                       <a:avLst/>
@@ -1544,12 +1584,651 @@
           </wp:inline>
         </w:drawing>
       </w:r>
+    </w:p>
+    <w:p>
+      <w:pPr>
+        <w:pStyle w:val="ListParagraph"/>
+        <w:ind w:left="1440"/>
+        <w:jc w:val="both"/>
+        <w:rPr>
+          <w:lang w:val="en-US"/>
+        </w:rPr>
+      </w:pPr>
+    </w:p>
+    <w:p>
+      <w:pPr>
+        <w:pStyle w:val="ListParagraph"/>
+        <w:numPr>
+          <w:ilvl w:val="1"/>
+          <w:numId w:val="1"/>
+        </w:numPr>
+        <w:jc w:val="both"/>
+        <w:rPr>
+          <w:lang w:val="en-US"/>
+        </w:rPr>
+      </w:pPr>
+      <w:r>
+        <w:rPr>
+          <w:highlight w:val="cyan"/>
+          <w:lang w:val="en-US"/>
+        </w:rPr>
+        <w:t>Merging Techniques:</w:t>
+      </w:r>
+    </w:p>
+    <w:p>
+      <w:pPr>
+        <w:pStyle w:val="ListParagraph"/>
+        <w:numPr>
+          <w:ilvl w:val="2"/>
+          <w:numId w:val="1"/>
+        </w:numPr>
+        <w:jc w:val="both"/>
+        <w:rPr>
+          <w:highlight w:val="green"/>
+          <w:lang w:val="en-US"/>
+        </w:rPr>
+      </w:pPr>
+      <w:r>
+        <w:rPr>
+          <w:highlight w:val="green"/>
+          <w:lang w:val="en-US"/>
+        </w:rPr>
+        <w:t>Three way merge</w:t>
+      </w:r>
+    </w:p>
+    <w:p>
+      <w:pPr>
+        <w:pStyle w:val="ListParagraph"/>
+        <w:ind w:left="2160"/>
+        <w:jc w:val="both"/>
+        <w:rPr>
+          <w:lang w:val="en-US"/>
+        </w:rPr>
+      </w:pPr>
+      <w:r>
+        <w:rPr>
+          <w:lang w:val="en-US"/>
+        </w:rPr>
+        <w:drawing>
+          <wp:inline distT="0" distB="0" distL="0" distR="0" wp14:anchorId="6A0B85C6" wp14:editId="5AD9FAD4">
+            <wp:extent cx="3440190" cy="1019175"/>
+            <wp:effectExtent l="0" t="0" r="8255" b="0"/>
+            <wp:docPr id="3" name="Picture 3"/>
+            <wp:cNvGraphicFramePr>
+              <a:graphicFrameLocks xmlns:a="http://schemas.openxmlformats.org/drawingml/2006/main" noChangeAspect="1"/>
+            </wp:cNvGraphicFramePr>
+            <a:graphic xmlns:a="http://schemas.openxmlformats.org/drawingml/2006/main">
+              <a:graphicData uri="http://schemas.openxmlformats.org/drawingml/2006/picture">
+                <pic:pic xmlns:pic="http://schemas.openxmlformats.org/drawingml/2006/picture">
+                  <pic:nvPicPr>
+                    <pic:cNvPr id="1" name=""/>
+                    <pic:cNvPicPr/>
+                  </pic:nvPicPr>
+                  <pic:blipFill>
+                    <a:blip r:embed="rId9"/>
+                    <a:stretch>
+                      <a:fillRect/>
+                    </a:stretch>
+                  </pic:blipFill>
+                  <pic:spPr>
+                    <a:xfrm>
+                      <a:off x="0" y="0"/>
+                      <a:ext cx="3513886" cy="1041008"/>
+                    </a:xfrm>
+                    <a:prstGeom prst="rect">
+                      <a:avLst/>
+                    </a:prstGeom>
+                  </pic:spPr>
+                </pic:pic>
+              </a:graphicData>
+            </a:graphic>
+          </wp:inline>
+        </w:drawing>
+      </w:r>
+    </w:p>
+    <w:p>
+      <w:pPr>
+        <w:pStyle w:val="ListParagraph"/>
+        <w:ind w:left="2160"/>
+        <w:jc w:val="both"/>
+        <w:rPr>
+          <w:lang w:val="en-US"/>
+        </w:rPr>
+      </w:pPr>
+      <w:r>
+        <w:rPr>
+          <w:lang w:val="en-US"/>
+        </w:rPr>
+        <w:lastRenderedPageBreak/>
+        <w:t>Original code is in 2</w:t>
+      </w:r>
+      <w:r>
+        <w:rPr>
+          <w:vertAlign w:val="superscript"/>
+          <w:lang w:val="en-US"/>
+        </w:rPr>
+        <w:t>nd</w:t>
+      </w:r>
+      <w:r>
+        <w:rPr>
+          <w:lang w:val="en-US"/>
+        </w:rPr>
+        <w:t xml:space="preserve"> green circle and it has o</w:t>
+      </w:r>
+      <w:r>
+        <w:rPr>
+          <w:lang w:val="en-US"/>
+        </w:rPr>
+        <w:t>ne copy in 1</w:t>
+      </w:r>
+      <w:r>
+        <w:rPr>
+          <w:vertAlign w:val="superscript"/>
+          <w:lang w:val="en-US"/>
+        </w:rPr>
+        <w:t>st</w:t>
+      </w:r>
+      <w:r>
+        <w:rPr>
+          <w:lang w:val="en-US"/>
+        </w:rPr>
+        <w:t xml:space="preserve"> orange circle and some code added in both copied circles and the final code is in the white circle (merged from 3</w:t>
+      </w:r>
+      <w:r>
+        <w:rPr>
+          <w:vertAlign w:val="superscript"/>
+          <w:lang w:val="en-US"/>
+        </w:rPr>
+        <w:t>rd</w:t>
+      </w:r>
+      <w:r>
+        <w:rPr>
+          <w:lang w:val="en-US"/>
+        </w:rPr>
+        <w:t xml:space="preserve"> green circle, 2</w:t>
+      </w:r>
+      <w:r>
+        <w:rPr>
+          <w:vertAlign w:val="superscript"/>
+          <w:lang w:val="en-US"/>
+        </w:rPr>
+        <w:t>nd</w:t>
+      </w:r>
+      <w:r>
+        <w:rPr>
+          <w:lang w:val="en-US"/>
+        </w:rPr>
+        <w:t xml:space="preserve"> orange circle and 2</w:t>
+      </w:r>
+      <w:r>
+        <w:rPr>
+          <w:vertAlign w:val="superscript"/>
+          <w:lang w:val="en-US"/>
+        </w:rPr>
+        <w:t>nd</w:t>
+      </w:r>
+      <w:r>
+        <w:rPr>
+          <w:lang w:val="en-US"/>
+        </w:rPr>
+        <w:t xml:space="preserve"> green circle) this is called </w:t>
+      </w:r>
+      <w:r>
+        <w:rPr>
+          <w:b/>
+          <w:bCs/>
+          <w:lang w:val="en-US"/>
+        </w:rPr>
+        <w:t>Three way merging technique</w:t>
+      </w:r>
+      <w:r>
+        <w:rPr>
+          <w:lang w:val="en-US"/>
+        </w:rPr>
+        <w:t>.</w:t>
+      </w:r>
+    </w:p>
+    <w:p>
+      <w:pPr>
+        <w:pStyle w:val="ListParagraph"/>
+        <w:numPr>
+          <w:ilvl w:val="2"/>
+          <w:numId w:val="1"/>
+        </w:numPr>
+        <w:jc w:val="both"/>
+        <w:rPr>
+          <w:highlight w:val="green"/>
+          <w:lang w:val="en-US"/>
+        </w:rPr>
+      </w:pPr>
+      <w:r>
+        <w:rPr>
+          <w:highlight w:val="green"/>
+          <w:lang w:val="en-US"/>
+        </w:rPr>
+        <w:t>Fast Forward merging:</w:t>
+      </w:r>
+    </w:p>
+    <w:p>
+      <w:pPr>
+        <w:pStyle w:val="ListParagraph"/>
+        <w:ind w:left="2160"/>
+        <w:jc w:val="both"/>
+        <w:rPr>
+          <w:lang w:val="en-US"/>
+        </w:rPr>
+      </w:pPr>
+      <w:r>
+        <w:rPr>
+          <w:lang w:val="en-US"/>
+        </w:rPr>
+        <w:drawing>
+          <wp:inline distT="0" distB="0" distL="0" distR="0" wp14:anchorId="449C35E8" wp14:editId="74142D3C">
+            <wp:extent cx="4467849" cy="1486107"/>
+            <wp:effectExtent l="0" t="0" r="9525" b="0"/>
+            <wp:docPr id="4" name="Picture 4"/>
+            <wp:cNvGraphicFramePr>
+              <a:graphicFrameLocks xmlns:a="http://schemas.openxmlformats.org/drawingml/2006/main" noChangeAspect="1"/>
+            </wp:cNvGraphicFramePr>
+            <a:graphic xmlns:a="http://schemas.openxmlformats.org/drawingml/2006/main">
+              <a:graphicData uri="http://schemas.openxmlformats.org/drawingml/2006/picture">
+                <pic:pic xmlns:pic="http://schemas.openxmlformats.org/drawingml/2006/picture">
+                  <pic:nvPicPr>
+                    <pic:cNvPr id="1" name=""/>
+                    <pic:cNvPicPr/>
+                  </pic:nvPicPr>
+                  <pic:blipFill>
+                    <a:blip r:embed="rId10"/>
+                    <a:stretch>
+                      <a:fillRect/>
+                    </a:stretch>
+                  </pic:blipFill>
+                  <pic:spPr>
+                    <a:xfrm>
+                      <a:off x="0" y="0"/>
+                      <a:ext cx="4467849" cy="1486107"/>
+                    </a:xfrm>
+                    <a:prstGeom prst="rect">
+                      <a:avLst/>
+                    </a:prstGeom>
+                  </pic:spPr>
+                </pic:pic>
+              </a:graphicData>
+            </a:graphic>
+          </wp:inline>
+        </w:drawing>
+      </w:r>
+    </w:p>
+    <w:p>
+      <w:pPr>
+        <w:pStyle w:val="ListParagraph"/>
+        <w:ind w:left="2160"/>
+        <w:jc w:val="both"/>
+        <w:rPr>
+          <w:lang w:val="en-US"/>
+        </w:rPr>
+      </w:pPr>
+      <w:r>
+        <w:rPr>
+          <w:lang w:val="en-US"/>
+        </w:rPr>
+        <w:drawing>
+          <wp:inline distT="0" distB="0" distL="0" distR="0" wp14:anchorId="227B314C" wp14:editId="20AB1B8E">
+            <wp:extent cx="4476750" cy="1419104"/>
+            <wp:effectExtent l="0" t="0" r="0" b="0"/>
+            <wp:docPr id="5" name="Picture 5"/>
+            <wp:cNvGraphicFramePr>
+              <a:graphicFrameLocks xmlns:a="http://schemas.openxmlformats.org/drawingml/2006/main" noChangeAspect="1"/>
+            </wp:cNvGraphicFramePr>
+            <a:graphic xmlns:a="http://schemas.openxmlformats.org/drawingml/2006/main">
+              <a:graphicData uri="http://schemas.openxmlformats.org/drawingml/2006/picture">
+                <pic:pic xmlns:pic="http://schemas.openxmlformats.org/drawingml/2006/picture">
+                  <pic:nvPicPr>
+                    <pic:cNvPr id="1" name=""/>
+                    <pic:cNvPicPr/>
+                  </pic:nvPicPr>
+                  <pic:blipFill>
+                    <a:blip r:embed="rId11"/>
+                    <a:stretch>
+                      <a:fillRect/>
+                    </a:stretch>
+                  </pic:blipFill>
+                  <pic:spPr>
+                    <a:xfrm>
+                      <a:off x="0" y="0"/>
+                      <a:ext cx="4573487" cy="1449769"/>
+                    </a:xfrm>
+                    <a:prstGeom prst="rect">
+                      <a:avLst/>
+                    </a:prstGeom>
+                  </pic:spPr>
+                </pic:pic>
+              </a:graphicData>
+            </a:graphic>
+          </wp:inline>
+        </w:drawing>
+      </w:r>
+    </w:p>
+    <w:p>
+      <w:pPr>
+        <w:pStyle w:val="ListParagraph"/>
+        <w:ind w:left="2160"/>
+        <w:jc w:val="both"/>
+        <w:rPr>
+          <w:lang w:val="en-US"/>
+        </w:rPr>
+      </w:pPr>
+      <w:r>
+        <w:rPr>
+          <w:lang w:val="en-US"/>
+        </w:rPr>
+        <w:t xml:space="preserve">In this the </w:t>
+      </w:r>
+      <w:r>
+        <w:rPr>
+          <w:b/>
+          <w:bCs/>
+          <w:lang w:val="en-US"/>
+        </w:rPr>
+        <w:t>location of our head branch is changed</w:t>
+      </w:r>
+      <w:r>
+        <w:rPr>
+          <w:lang w:val="en-US"/>
+        </w:rPr>
+        <w:t xml:space="preserve">. It looks like that we have merged the code but actually is not merged only </w:t>
+      </w:r>
+      <w:r>
+        <w:rPr>
+          <w:b/>
+          <w:bCs/>
+          <w:lang w:val="en-US"/>
+        </w:rPr>
+        <w:t>the location of our head branch is changed</w:t>
+      </w:r>
+      <w:r>
+        <w:rPr>
+          <w:lang w:val="en-US"/>
+        </w:rPr>
+        <w:t>.</w:t>
+      </w:r>
+    </w:p>
+    <w:p>
+      <w:pPr>
+        <w:pStyle w:val="ListParagraph"/>
+        <w:numPr>
+          <w:ilvl w:val="1"/>
+          <w:numId w:val="1"/>
+        </w:numPr>
+        <w:jc w:val="both"/>
+        <w:rPr>
+          <w:lang w:val="en-US"/>
+        </w:rPr>
+      </w:pPr>
+      <w:r>
+        <w:rPr>
+          <w:highlight w:val="cyan"/>
+          <w:lang w:val="en-US"/>
+        </w:rPr>
+        <w:t>Deleting branch:</w:t>
+      </w:r>
+    </w:p>
+    <w:p>
+      <w:pPr>
+        <w:pStyle w:val="ListParagraph"/>
+        <w:numPr>
+          <w:ilvl w:val="2"/>
+          <w:numId w:val="1"/>
+        </w:numPr>
+        <w:jc w:val="both"/>
+        <w:rPr>
+          <w:lang w:val="en-US"/>
+        </w:rPr>
+      </w:pPr>
+      <w:r>
+        <w:rPr>
+          <w:highlight w:val="green"/>
+          <w:lang w:val="en-US"/>
+        </w:rPr>
+        <w:t>For deleting branch:</w:t>
+      </w:r>
       <w:r>
         <w:rPr>
           <w:lang w:val="en-US"/>
         </w:rPr>
         <w:t xml:space="preserve"> </w:t>
       </w:r>
+      <w:r>
+        <w:rPr>
+          <w:b/>
+          <w:bCs/>
+          <w:lang w:val="en-US"/>
+        </w:rPr>
+        <w:t>git branch –d “branch name”</w:t>
+      </w:r>
+      <w:r>
+        <w:rPr>
+          <w:lang w:val="en-US"/>
+        </w:rPr>
+        <w:t>.</w:t>
+      </w:r>
+    </w:p>
+    <w:p>
+      <w:pPr>
+        <w:pStyle w:val="ListParagraph"/>
+        <w:numPr>
+          <w:ilvl w:val="0"/>
+          <w:numId w:val="1"/>
+        </w:numPr>
+        <w:jc w:val="both"/>
+        <w:rPr>
+          <w:lang w:val="en-US"/>
+        </w:rPr>
+      </w:pPr>
+      <w:r>
+        <w:rPr>
+          <w:highlight w:val="yellow"/>
+          <w:lang w:val="en-US"/>
+        </w:rPr>
+        <w:t>Stashing:</w:t>
+      </w:r>
+    </w:p>
+    <w:p>
+      <w:pPr>
+        <w:pStyle w:val="ListParagraph"/>
+        <w:numPr>
+          <w:ilvl w:val="1"/>
+          <w:numId w:val="1"/>
+        </w:numPr>
+        <w:jc w:val="both"/>
+        <w:rPr>
+          <w:lang w:val="en-US"/>
+        </w:rPr>
+      </w:pPr>
+      <w:r>
+        <w:rPr>
+          <w:lang w:val="en-US"/>
+        </w:rPr>
+        <w:t xml:space="preserve">Whenever we write some lines of code and we try to move in another branch without committing the code then there will be error message and it will ask to either commit the code or if you move to another branch then it will delete the newly added code or you can </w:t>
+      </w:r>
+      <w:r>
+        <w:rPr>
+          <w:lang w:val="en-US"/>
+        </w:rPr>
+        <w:t xml:space="preserve">keep the </w:t>
+      </w:r>
+      <w:r>
+        <w:rPr>
+          <w:lang w:val="en-US"/>
+        </w:rPr>
+        <w:t>code as draft.</w:t>
+      </w:r>
+    </w:p>
+    <w:p>
+      <w:pPr>
+        <w:pStyle w:val="ListParagraph"/>
+        <w:numPr>
+          <w:ilvl w:val="1"/>
+          <w:numId w:val="1"/>
+        </w:numPr>
+        <w:jc w:val="both"/>
+        <w:rPr>
+          <w:lang w:val="en-US"/>
+        </w:rPr>
+      </w:pPr>
+      <w:r>
+        <w:rPr>
+          <w:lang w:val="en-US"/>
+        </w:rPr>
+        <w:t xml:space="preserve">To move into </w:t>
+      </w:r>
+      <w:r>
+        <w:rPr>
+          <w:lang w:val="en-US"/>
+        </w:rPr>
+        <w:t>another</w:t>
+      </w:r>
+      <w:r>
+        <w:rPr>
+          <w:lang w:val="en-US"/>
+        </w:rPr>
+        <w:t xml:space="preserve"> branch without deleting the newly added code we have to use the stashing.</w:t>
+      </w:r>
+      <w:r>
+        <w:rPr>
+          <w:lang w:val="en-US"/>
+        </w:rPr>
+        <w:t xml:space="preserve"> </w:t>
+      </w:r>
+      <w:r>
+        <w:rPr>
+          <w:b/>
+          <w:bCs/>
+          <w:highlight w:val="green"/>
+          <w:lang w:val="en-US"/>
+        </w:rPr>
+        <w:t>This command will remove the new changes but keep those as draft in its memory.</w:t>
+      </w:r>
+    </w:p>
+    <w:p>
+      <w:pPr>
+        <w:pStyle w:val="ListParagraph"/>
+        <w:numPr>
+          <w:ilvl w:val="1"/>
+          <w:numId w:val="1"/>
+        </w:numPr>
+        <w:jc w:val="both"/>
+        <w:rPr>
+          <w:lang w:val="en-US"/>
+        </w:rPr>
+      </w:pPr>
+      <w:r>
+        <w:rPr>
+          <w:highlight w:val="cyan"/>
+          <w:lang w:val="en-US"/>
+        </w:rPr>
+        <w:t>Stashing command:</w:t>
+      </w:r>
+      <w:r>
+        <w:rPr>
+          <w:lang w:val="en-US"/>
+        </w:rPr>
+        <w:t xml:space="preserve"> </w:t>
+      </w:r>
+      <w:r>
+        <w:rPr>
+          <w:b/>
+          <w:bCs/>
+          <w:lang w:val="en-US"/>
+        </w:rPr>
+        <w:t>git stash</w:t>
+      </w:r>
+      <w:r>
+        <w:rPr>
+          <w:lang w:val="en-US"/>
+        </w:rPr>
+        <w:t>.</w:t>
+      </w:r>
+    </w:p>
+    <w:p>
+      <w:pPr>
+        <w:pStyle w:val="ListParagraph"/>
+        <w:numPr>
+          <w:ilvl w:val="1"/>
+          <w:numId w:val="1"/>
+        </w:numPr>
+        <w:jc w:val="both"/>
+        <w:rPr>
+          <w:lang w:val="en-US"/>
+        </w:rPr>
+      </w:pPr>
+      <w:r>
+        <w:rPr>
+          <w:lang w:val="en-US"/>
+        </w:rPr>
+        <w:t>After this we can move into another branch can do our work there.</w:t>
+      </w:r>
+    </w:p>
+    <w:p>
+      <w:pPr>
+        <w:pStyle w:val="ListParagraph"/>
+        <w:numPr>
+          <w:ilvl w:val="1"/>
+          <w:numId w:val="1"/>
+        </w:numPr>
+        <w:jc w:val="both"/>
+        <w:rPr>
+          <w:lang w:val="en-US"/>
+        </w:rPr>
+      </w:pPr>
+      <w:r>
+        <w:rPr>
+          <w:lang w:val="en-US"/>
+        </w:rPr>
+        <w:t>Now coming to our main branch we can get our drafted code.</w:t>
+      </w:r>
+    </w:p>
+    <w:p>
+      <w:pPr>
+        <w:pStyle w:val="ListParagraph"/>
+        <w:numPr>
+          <w:ilvl w:val="1"/>
+          <w:numId w:val="1"/>
+        </w:numPr>
+        <w:jc w:val="both"/>
+        <w:rPr>
+          <w:lang w:val="en-US"/>
+        </w:rPr>
+      </w:pPr>
+      <w:r>
+        <w:rPr>
+          <w:highlight w:val="cyan"/>
+          <w:lang w:val="en-US"/>
+        </w:rPr>
+        <w:t>To get our code back:</w:t>
+      </w:r>
+      <w:r>
+        <w:rPr>
+          <w:lang w:val="en-US"/>
+        </w:rPr>
+        <w:t xml:space="preserve"> </w:t>
+      </w:r>
+      <w:r>
+        <w:rPr>
+          <w:b/>
+          <w:bCs/>
+          <w:lang w:val="en-US"/>
+        </w:rPr>
+        <w:t>git stash apply</w:t>
+      </w:r>
+      <w:r>
+        <w:rPr>
+          <w:lang w:val="en-US"/>
+        </w:rPr>
+        <w:t>.</w:t>
+      </w:r>
+      <w:bookmarkStart w:id="0" w:name="_GoBack"/>
+      <w:bookmarkEnd w:id="0"/>
     </w:p>
     <w:sectPr>
       <w:pgSz w:w="11906" w:h="16838"/>

</xml_diff>